<commit_message>
mise à jour 29/03/2018 AHISSOU Florent statistiques filles et garçons !
</commit_message>
<xml_diff>
--- a/web/resources/releve/feuilleNotes.docx
+++ b/web/resources/releve/feuilleNotes.docx
@@ -809,10 +809,11 @@
                 <w:b/>
                 <w:sz w:val="24"/>
                 <w:szCs w:val="24"/>
-                <w:vertAlign w:val="superscript"/>
-              </w:rPr>
-              <w:t>o</w:t>
-            </w:r>
+              </w:rPr>
+              <w:t>°</w:t>
+            </w:r>
+            <w:bookmarkStart w:id="0" w:name="_GoBack"/>
+            <w:bookmarkEnd w:id="0"/>
           </w:p>
         </w:tc>
         <w:tc>
@@ -1375,8 +1376,6 @@
           <w:szCs w:val="24"/>
         </w:rPr>
       </w:pPr>
-      <w:bookmarkStart w:id="0" w:name="_GoBack"/>
-      <w:bookmarkEnd w:id="0"/>
     </w:p>
     <w:p>
       <w:pPr>

</xml_diff>